<commit_message>
[IVT-0] Amended the document templates and added the base functions for document generation
</commit_message>
<xml_diff>
--- a/app/template_invoice.docx
+++ b/app/template_invoice.docx
@@ -14,68 +14,6 @@
           <w:lang w:val="en-US"/>
         </w:rPr>
       </w:pPr>
-      <w:r>
-        <w:rPr>
-          <w:rFonts w:ascii="Arial" w:hAnsi="Arial" w:cs="Arial"/>
-          <w:b/>
-          <w:bCs/>
-          <w:noProof/>
-          <w:sz w:val="40"/>
-          <w:szCs w:val="40"/>
-          <w:lang w:val="en-US"/>
-        </w:rPr>
-        <w:drawing>
-          <wp:inline distT="0" distB="0" distL="0" distR="0" wp14:anchorId="60524EB8" wp14:editId="049C6EF7">
-            <wp:extent cx="1104900" cy="638175"/>
-            <wp:effectExtent l="0" t="0" r="0" b="9525"/>
-            <wp:docPr id="1462219262" name="Picture 1" descr="A logo with a lightning bolt&#10;&#10;Description automatically generated"/>
-            <wp:cNvGraphicFramePr>
-              <a:graphicFrameLocks xmlns:a="http://schemas.openxmlformats.org/drawingml/2006/main" noChangeAspect="1"/>
-            </wp:cNvGraphicFramePr>
-            <a:graphic xmlns:a="http://schemas.openxmlformats.org/drawingml/2006/main">
-              <a:graphicData uri="http://schemas.openxmlformats.org/drawingml/2006/picture">
-                <pic:pic xmlns:pic="http://schemas.openxmlformats.org/drawingml/2006/picture">
-                  <pic:nvPicPr>
-                    <pic:cNvPr id="1462219262" name="Picture 1" descr="A logo with a lightning bolt&#10;&#10;Description automatically generated"/>
-                    <pic:cNvPicPr>
-                      <a:picLocks noChangeAspect="1" noChangeArrowheads="1"/>
-                    </pic:cNvPicPr>
-                  </pic:nvPicPr>
-                  <pic:blipFill rotWithShape="1">
-                    <a:blip r:embed="rId5" cstate="print">
-                      <a:extLst>
-                        <a:ext uri="{28A0092B-C50C-407E-A947-70E740481C1C}">
-                          <a14:useLocalDpi xmlns:a14="http://schemas.microsoft.com/office/drawing/2010/main" val="0"/>
-                        </a:ext>
-                      </a:extLst>
-                    </a:blip>
-                    <a:srcRect t="21552" b="20689"/>
-                    <a:stretch/>
-                  </pic:blipFill>
-                  <pic:spPr bwMode="auto">
-                    <a:xfrm>
-                      <a:off x="0" y="0"/>
-                      <a:ext cx="1104900" cy="638175"/>
-                    </a:xfrm>
-                    <a:prstGeom prst="rect">
-                      <a:avLst/>
-                    </a:prstGeom>
-                    <a:noFill/>
-                    <a:ln>
-                      <a:noFill/>
-                    </a:ln>
-                    <a:extLst>
-                      <a:ext uri="{53640926-AAD7-44D8-BBD7-CCE9431645EC}">
-                        <a14:shadowObscured xmlns:a14="http://schemas.microsoft.com/office/drawing/2010/main"/>
-                      </a:ext>
-                    </a:extLst>
-                  </pic:spPr>
-                </pic:pic>
-              </a:graphicData>
-            </a:graphic>
-          </wp:inline>
-        </w:drawing>
-      </w:r>
     </w:p>
     <w:p>
       <w:pPr>
@@ -99,48 +37,6 @@
           <w:lang w:val="en-US"/>
         </w:rPr>
         <w:t>RPS M&amp;E ENGINEERING PTE. LTD.</w:t>
-      </w:r>
-    </w:p>
-    <w:p>
-      <w:pPr>
-        <w:spacing w:after="0"/>
-        <w:jc w:val="center"/>
-        <w:rPr>
-          <w:rFonts w:ascii="Arial" w:hAnsi="Arial" w:cs="Arial"/>
-          <w:sz w:val="28"/>
-          <w:szCs w:val="28"/>
-          <w:lang w:val="en-US"/>
-        </w:rPr>
-      </w:pPr>
-      <w:r>
-        <w:rPr>
-          <w:rFonts w:ascii="Arial" w:hAnsi="Arial" w:cs="Arial"/>
-          <w:sz w:val="28"/>
-          <w:szCs w:val="28"/>
-          <w:lang w:val="en-US"/>
-        </w:rPr>
-        <w:t>Blk 532 Hougang Ave 6,</w:t>
-      </w:r>
-    </w:p>
-    <w:p>
-      <w:pPr>
-        <w:spacing w:after="0"/>
-        <w:jc w:val="center"/>
-        <w:rPr>
-          <w:rFonts w:ascii="Arial" w:hAnsi="Arial" w:cs="Arial"/>
-          <w:sz w:val="28"/>
-          <w:szCs w:val="28"/>
-          <w:lang w:val="en-US"/>
-        </w:rPr>
-      </w:pPr>
-      <w:r>
-        <w:rPr>
-          <w:rFonts w:ascii="Arial" w:hAnsi="Arial" w:cs="Arial"/>
-          <w:sz w:val="28"/>
-          <w:szCs w:val="28"/>
-          <w:lang w:val="en-US"/>
-        </w:rPr>
-        <w:t>#10-311, Singapore 530532</w:t>
       </w:r>
     </w:p>
     <w:p>
@@ -753,67 +649,27 @@
           <w:szCs w:val="24"/>
           <w:lang w:val="en-US"/>
         </w:rPr>
-        <w:t>Ref: [</w:t>
-      </w:r>
-      <w:proofErr w:type="spellStart"/>
-      <w:r>
-        <w:rPr>
-          <w:rFonts w:ascii="Arial" w:hAnsi="Arial" w:cs="Arial"/>
-          <w:sz w:val="24"/>
-          <w:szCs w:val="24"/>
-          <w:lang w:val="en-US"/>
-        </w:rPr>
-        <w:t>ref_no</w:t>
-      </w:r>
-      <w:proofErr w:type="spellEnd"/>
-      <w:r>
-        <w:rPr>
-          <w:rFonts w:ascii="Arial" w:hAnsi="Arial" w:cs="Arial"/>
-          <w:sz w:val="24"/>
-          <w:szCs w:val="24"/>
-          <w:lang w:val="en-US"/>
-        </w:rPr>
-        <w:t>]</w:t>
-      </w:r>
-    </w:p>
-    <w:p>
-      <w:pPr>
-        <w:spacing w:after="0"/>
-        <w:rPr>
-          <w:rFonts w:ascii="Arial" w:hAnsi="Arial" w:cs="Arial"/>
-          <w:sz w:val="24"/>
-          <w:szCs w:val="24"/>
-          <w:lang w:val="en-US"/>
-        </w:rPr>
-      </w:pPr>
-      <w:r>
-        <w:rPr>
-          <w:rFonts w:ascii="Arial" w:hAnsi="Arial" w:cs="Arial"/>
-          <w:sz w:val="24"/>
-          <w:szCs w:val="24"/>
-          <w:lang w:val="en-US"/>
-        </w:rPr>
-        <w:t>Cust SO No: [</w:t>
-      </w:r>
-      <w:proofErr w:type="spellStart"/>
-      <w:r>
-        <w:rPr>
-          <w:rFonts w:ascii="Arial" w:hAnsi="Arial" w:cs="Arial"/>
-          <w:sz w:val="24"/>
-          <w:szCs w:val="24"/>
-          <w:lang w:val="en-US"/>
-        </w:rPr>
-        <w:t>so_no</w:t>
-      </w:r>
-      <w:proofErr w:type="spellEnd"/>
-      <w:r>
-        <w:rPr>
-          <w:rFonts w:ascii="Arial" w:hAnsi="Arial" w:cs="Arial"/>
-          <w:sz w:val="24"/>
-          <w:szCs w:val="24"/>
-          <w:lang w:val="en-US"/>
-        </w:rPr>
-        <w:t>]</w:t>
+        <w:t>Ref: [ref_no]</w:t>
+      </w:r>
+    </w:p>
+    <w:p>
+      <w:pPr>
+        <w:spacing w:after="0"/>
+        <w:rPr>
+          <w:rFonts w:ascii="Arial" w:hAnsi="Arial" w:cs="Arial"/>
+          <w:sz w:val="24"/>
+          <w:szCs w:val="24"/>
+          <w:lang w:val="en-US"/>
+        </w:rPr>
+      </w:pPr>
+      <w:r>
+        <w:rPr>
+          <w:rFonts w:ascii="Arial" w:hAnsi="Arial" w:cs="Arial"/>
+          <w:sz w:val="24"/>
+          <w:szCs w:val="24"/>
+          <w:lang w:val="en-US"/>
+        </w:rPr>
+        <w:t>Cust SO No: [so_no]</w:t>
       </w:r>
     </w:p>
     <w:p>
@@ -1104,182 +960,6 @@
           <w:lang w:val="en-US"/>
         </w:rPr>
       </w:pPr>
-      <w:r>
-        <w:rPr>
-          <w:rFonts w:ascii="Arial" w:hAnsi="Arial" w:cs="Arial"/>
-          <w:noProof/>
-          <w:sz w:val="24"/>
-          <w:szCs w:val="24"/>
-          <w:lang w:val="en-US"/>
-        </w:rPr>
-        <mc:AlternateContent>
-          <mc:Choice Requires="wps">
-            <w:drawing>
-              <wp:anchor distT="45720" distB="45720" distL="114300" distR="114300" simplePos="0" relativeHeight="251661312" behindDoc="0" locked="0" layoutInCell="1" allowOverlap="1" wp14:anchorId="54B6EBE5" wp14:editId="52836A6D">
-                <wp:simplePos x="0" y="0"/>
-                <wp:positionH relativeFrom="column">
-                  <wp:posOffset>3423699</wp:posOffset>
-                </wp:positionH>
-                <wp:positionV relativeFrom="paragraph">
-                  <wp:posOffset>4342</wp:posOffset>
-                </wp:positionV>
-                <wp:extent cx="2657475" cy="1404620"/>
-                <wp:effectExtent l="0" t="0" r="9525" b="0"/>
-                <wp:wrapSquare wrapText="bothSides"/>
-                <wp:docPr id="1982991678" name="Text Box 2"/>
-                <wp:cNvGraphicFramePr>
-                  <a:graphicFrameLocks xmlns:a="http://schemas.openxmlformats.org/drawingml/2006/main"/>
-                </wp:cNvGraphicFramePr>
-                <a:graphic xmlns:a="http://schemas.openxmlformats.org/drawingml/2006/main">
-                  <a:graphicData uri="http://schemas.microsoft.com/office/word/2010/wordprocessingShape">
-                    <wps:wsp>
-                      <wps:cNvSpPr txBox="1">
-                        <a:spLocks noChangeArrowheads="1"/>
-                      </wps:cNvSpPr>
-                      <wps:spPr bwMode="auto">
-                        <a:xfrm>
-                          <a:off x="0" y="0"/>
-                          <a:ext cx="2657475" cy="1404620"/>
-                        </a:xfrm>
-                        <a:prstGeom prst="rect">
-                          <a:avLst/>
-                        </a:prstGeom>
-                        <a:solidFill>
-                          <a:srgbClr val="FFFFFF"/>
-                        </a:solidFill>
-                        <a:ln w="9525">
-                          <a:noFill/>
-                          <a:miter lim="800000"/>
-                          <a:headEnd/>
-                          <a:tailEnd/>
-                        </a:ln>
-                      </wps:spPr>
-                      <wps:txbx>
-                        <w:txbxContent>
-                          <w:p>
-                            <w:pPr>
-                              <w:spacing w:after="0"/>
-                              <w:rPr>
-                                <w:b/>
-                                <w:bCs/>
-                              </w:rPr>
-                            </w:pPr>
-                            <w:r>
-                              <w:rPr>
-                                <w:b/>
-                                <w:bCs/>
-                              </w:rPr>
-                              <w:t xml:space="preserve">Account Number: 04021079203 (Maybank) </w:t>
-                            </w:r>
-                          </w:p>
-                          <w:p>
-                            <w:pPr>
-                              <w:spacing w:after="0"/>
-                              <w:rPr>
-                                <w:rFonts w:ascii="Arial" w:hAnsi="Arial" w:cs="Arial"/>
-                                <w:b/>
-                                <w:bCs/>
-                                <w:sz w:val="24"/>
-                                <w:szCs w:val="24"/>
-                                <w:lang w:val="en-US"/>
-                              </w:rPr>
-                            </w:pPr>
-                            <w:proofErr w:type="spellStart"/>
-                            <w:r>
-                              <w:rPr>
-                                <w:b/>
-                                <w:bCs/>
-                              </w:rPr>
-                              <w:t>Paynow</w:t>
-                            </w:r>
-                            <w:proofErr w:type="spellEnd"/>
-                            <w:r>
-                              <w:rPr>
-                                <w:b/>
-                                <w:bCs/>
-                              </w:rPr>
-                              <w:t xml:space="preserve"> To: UEN Number: 201916035E</w:t>
-                            </w:r>
-                          </w:p>
-                        </w:txbxContent>
-                      </wps:txbx>
-                      <wps:bodyPr rot="0" vert="horz" wrap="square" lIns="91440" tIns="45720" rIns="91440" bIns="45720" anchor="t" anchorCtr="0">
-                        <a:spAutoFit/>
-                      </wps:bodyPr>
-                    </wps:wsp>
-                  </a:graphicData>
-                </a:graphic>
-                <wp14:sizeRelH relativeFrom="margin">
-                  <wp14:pctWidth>0</wp14:pctWidth>
-                </wp14:sizeRelH>
-                <wp14:sizeRelV relativeFrom="margin">
-                  <wp14:pctHeight>20000</wp14:pctHeight>
-                </wp14:sizeRelV>
-              </wp:anchor>
-            </w:drawing>
-          </mc:Choice>
-          <mc:Fallback>
-            <w:pict>
-              <v:shapetype w14:anchorId="54B6EBE5" id="_x0000_t202" coordsize="21600,21600" o:spt="202" path="m,l,21600r21600,l21600,xe">
-                <v:stroke joinstyle="miter"/>
-                <v:path gradientshapeok="t" o:connecttype="rect"/>
-              </v:shapetype>
-              <v:shape id="_x0000_s1027" type="#_x0000_t202" style="position:absolute;margin-left:269.6pt;margin-top:.35pt;width:209.25pt;height:110.6pt;z-index:251661312;visibility:visible;mso-wrap-style:square;mso-width-percent:0;mso-height-percent:200;mso-wrap-distance-left:9pt;mso-wrap-distance-top:3.6pt;mso-wrap-distance-right:9pt;mso-wrap-distance-bottom:3.6pt;mso-position-horizontal:absolute;mso-position-horizontal-relative:text;mso-position-vertical:absolute;mso-position-vertical-relative:text;mso-width-percent:0;mso-height-percent:200;mso-width-relative:margin;mso-height-relative:margin;v-text-anchor:top" o:gfxdata="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" stroked="f">
-                <v:textbox style="mso-fit-shape-to-text:t">
-                  <w:txbxContent>
-                    <w:p>
-                      <w:pPr>
-                        <w:spacing w:after="0"/>
-                        <w:rPr>
-                          <w:b/>
-                          <w:bCs/>
-                        </w:rPr>
-                      </w:pPr>
-                      <w:r>
-                        <w:rPr>
-                          <w:b/>
-                          <w:bCs/>
-                        </w:rPr>
-                        <w:t xml:space="preserve">Account Number: 04021079203 (Maybank) </w:t>
-                      </w:r>
-                    </w:p>
-                    <w:p>
-                      <w:pPr>
-                        <w:spacing w:after="0"/>
-                        <w:rPr>
-                          <w:rFonts w:ascii="Arial" w:hAnsi="Arial" w:cs="Arial"/>
-                          <w:b/>
-                          <w:bCs/>
-                          <w:sz w:val="24"/>
-                          <w:szCs w:val="24"/>
-                          <w:lang w:val="en-US"/>
-                        </w:rPr>
-                      </w:pPr>
-                      <w:proofErr w:type="spellStart"/>
-                      <w:r>
-                        <w:rPr>
-                          <w:b/>
-                          <w:bCs/>
-                        </w:rPr>
-                        <w:t>Paynow</w:t>
-                      </w:r>
-                      <w:proofErr w:type="spellEnd"/>
-                      <w:r>
-                        <w:rPr>
-                          <w:b/>
-                          <w:bCs/>
-                        </w:rPr>
-                        <w:t xml:space="preserve"> To: UEN Number: 201916035E</w:t>
-                      </w:r>
-                    </w:p>
-                  </w:txbxContent>
-                </v:textbox>
-                <w10:wrap type="square"/>
-              </v:shape>
-            </w:pict>
-          </mc:Fallback>
-        </mc:AlternateContent>
-      </w:r>
       <w:r>
         <w:rPr>
           <w:rFonts w:ascii="Arial" w:hAnsi="Arial" w:cs="Arial"/>

</xml_diff>

<commit_message>
[IVT-0] Fixed bugs and made the table contents to be centered
</commit_message>
<xml_diff>
--- a/app/template_invoice.docx
+++ b/app/template_invoice.docx
@@ -123,342 +123,6 @@
           <w:lang w:val="en-US"/>
         </w:rPr>
       </w:pPr>
-      <w:r>
-        <w:rPr>
-          <w:rFonts w:ascii="Arial" w:hAnsi="Arial" w:cs="Arial"/>
-          <w:noProof/>
-          <w:sz w:val="24"/>
-          <w:szCs w:val="24"/>
-          <w:lang w:val="en-US"/>
-        </w:rPr>
-        <mc:AlternateContent>
-          <mc:Choice Requires="wps">
-            <w:drawing>
-              <wp:anchor distT="45720" distB="45720" distL="114300" distR="114300" simplePos="0" relativeHeight="251659264" behindDoc="0" locked="0" layoutInCell="1" allowOverlap="1" wp14:anchorId="725B2521" wp14:editId="4B8F539E">
-                <wp:simplePos x="0" y="0"/>
-                <wp:positionH relativeFrom="column">
-                  <wp:posOffset>4034155</wp:posOffset>
-                </wp:positionH>
-                <wp:positionV relativeFrom="paragraph">
-                  <wp:posOffset>18415</wp:posOffset>
-                </wp:positionV>
-                <wp:extent cx="2360930" cy="1404620"/>
-                <wp:effectExtent l="0" t="0" r="0" b="0"/>
-                <wp:wrapSquare wrapText="bothSides"/>
-                <wp:docPr id="217" name="Text Box 2"/>
-                <wp:cNvGraphicFramePr>
-                  <a:graphicFrameLocks xmlns:a="http://schemas.openxmlformats.org/drawingml/2006/main"/>
-                </wp:cNvGraphicFramePr>
-                <a:graphic xmlns:a="http://schemas.openxmlformats.org/drawingml/2006/main">
-                  <a:graphicData uri="http://schemas.microsoft.com/office/word/2010/wordprocessingShape">
-                    <wps:wsp>
-                      <wps:cNvSpPr txBox="1">
-                        <a:spLocks noChangeArrowheads="1"/>
-                      </wps:cNvSpPr>
-                      <wps:spPr bwMode="auto">
-                        <a:xfrm>
-                          <a:off x="0" y="0"/>
-                          <a:ext cx="2360930" cy="1404620"/>
-                        </a:xfrm>
-                        <a:prstGeom prst="rect">
-                          <a:avLst/>
-                        </a:prstGeom>
-                        <a:solidFill>
-                          <a:srgbClr val="FFFFFF"/>
-                        </a:solidFill>
-                        <a:ln w="9525">
-                          <a:noFill/>
-                          <a:miter lim="800000"/>
-                          <a:headEnd/>
-                          <a:tailEnd/>
-                        </a:ln>
-                      </wps:spPr>
-                      <wps:txbx>
-                        <w:txbxContent>
-                          <w:p>
-                            <w:pPr>
-                              <w:spacing w:after="0"/>
-                              <w:rPr>
-                                <w:rFonts w:ascii="Arial" w:hAnsi="Arial" w:cs="Arial"/>
-                                <w:sz w:val="24"/>
-                                <w:szCs w:val="24"/>
-                                <w:lang w:val="en-US"/>
-                              </w:rPr>
-                            </w:pPr>
-                            <w:r>
-                              <w:rPr>
-                                <w:rFonts w:ascii="Arial" w:hAnsi="Arial" w:cs="Arial"/>
-                                <w:sz w:val="24"/>
-                                <w:szCs w:val="24"/>
-                                <w:lang w:val="en-US"/>
-                              </w:rPr>
-                              <w:t>Date: [date]</w:t>
-                            </w:r>
-                            <w:r>
-                              <w:rPr>
-                                <w:rFonts w:ascii="Arial" w:hAnsi="Arial" w:cs="Arial"/>
-                                <w:sz w:val="24"/>
-                                <w:szCs w:val="24"/>
-                                <w:lang w:val="en-US"/>
-                              </w:rPr>
-                              <w:tab/>
-                            </w:r>
-                            <w:r>
-                              <w:rPr>
-                                <w:rFonts w:ascii="Arial" w:hAnsi="Arial" w:cs="Arial"/>
-                                <w:sz w:val="24"/>
-                                <w:szCs w:val="24"/>
-                                <w:lang w:val="en-US"/>
-                              </w:rPr>
-                              <w:tab/>
-                            </w:r>
-                            <w:r>
-                              <w:rPr>
-                                <w:rFonts w:ascii="Arial" w:hAnsi="Arial" w:cs="Arial"/>
-                                <w:sz w:val="24"/>
-                                <w:szCs w:val="24"/>
-                                <w:lang w:val="en-US"/>
-                              </w:rPr>
-                              <w:tab/>
-                            </w:r>
-                          </w:p>
-                          <w:p>
-                            <w:pPr>
-                              <w:spacing w:after="0"/>
-                              <w:rPr>
-                                <w:rFonts w:ascii="Arial" w:hAnsi="Arial" w:cs="Arial"/>
-                                <w:sz w:val="24"/>
-                                <w:szCs w:val="24"/>
-                                <w:lang w:val="en-US"/>
-                              </w:rPr>
-                            </w:pPr>
-                            <w:r>
-                              <w:rPr>
-                                <w:rFonts w:ascii="Arial" w:hAnsi="Arial" w:cs="Arial"/>
-                                <w:sz w:val="24"/>
-                                <w:szCs w:val="24"/>
-                                <w:lang w:val="en-US"/>
-                              </w:rPr>
-                              <w:t>Ref: [ref_no]</w:t>
-                            </w:r>
-                          </w:p>
-                          <w:p>
-                            <w:pPr>
-                              <w:spacing w:after="0"/>
-                              <w:rPr>
-                                <w:rFonts w:ascii="Arial" w:hAnsi="Arial" w:cs="Arial"/>
-                                <w:sz w:val="24"/>
-                                <w:szCs w:val="24"/>
-                                <w:lang w:val="en-US"/>
-                              </w:rPr>
-                            </w:pPr>
-                            <w:r>
-                              <w:rPr>
-                                <w:rFonts w:ascii="Arial" w:hAnsi="Arial" w:cs="Arial"/>
-                                <w:sz w:val="24"/>
-                                <w:szCs w:val="24"/>
-                                <w:lang w:val="en-US"/>
-                              </w:rPr>
-                              <w:t>Cust SO No: [so_no]</w:t>
-                            </w:r>
-                          </w:p>
-                          <w:p>
-                            <w:pPr>
-                              <w:spacing w:after="0"/>
-                              <w:rPr>
-                                <w:rFonts w:ascii="Arial" w:hAnsi="Arial" w:cs="Arial"/>
-                                <w:sz w:val="24"/>
-                                <w:szCs w:val="24"/>
-                                <w:lang w:val="en-US"/>
-                              </w:rPr>
-                            </w:pPr>
-                            <w:r>
-                              <w:rPr>
-                                <w:rFonts w:ascii="Arial" w:hAnsi="Arial" w:cs="Arial"/>
-                                <w:sz w:val="24"/>
-                                <w:szCs w:val="24"/>
-                                <w:lang w:val="en-US"/>
-                              </w:rPr>
-                              <w:t>Terms: [</w:t>
-                            </w:r>
-                            <w:r>
-                              <w:rPr>
-                                <w:rFonts w:ascii="Arial" w:hAnsi="Arial" w:cs="Arial"/>
-                                <w:sz w:val="24"/>
-                                <w:szCs w:val="24"/>
-                                <w:lang w:val="en-US"/>
-                              </w:rPr>
-                              <w:t>t</w:t>
-                            </w:r>
-                            <w:r>
-                              <w:rPr>
-                                <w:rFonts w:ascii="Arial" w:hAnsi="Arial" w:cs="Arial"/>
-                                <w:sz w:val="24"/>
-                                <w:szCs w:val="24"/>
-                                <w:lang w:val="en-US"/>
-                              </w:rPr>
-                              <w:t>erms]</w:t>
-                            </w:r>
-                          </w:p>
-                        </w:txbxContent>
-                      </wps:txbx>
-                      <wps:bodyPr rot="0" vert="horz" wrap="square" lIns="91440" tIns="45720" rIns="91440" bIns="45720" anchor="t" anchorCtr="0">
-                        <a:spAutoFit/>
-                      </wps:bodyPr>
-                    </wps:wsp>
-                  </a:graphicData>
-                </a:graphic>
-                <wp14:sizeRelH relativeFrom="margin">
-                  <wp14:pctWidth>40000</wp14:pctWidth>
-                </wp14:sizeRelH>
-                <wp14:sizeRelV relativeFrom="margin">
-                  <wp14:pctHeight>20000</wp14:pctHeight>
-                </wp14:sizeRelV>
-              </wp:anchor>
-            </w:drawing>
-          </mc:Choice>
-          <mc:Fallback>
-            <w:pict>
-              <v:shapetype w14:anchorId="725B2521" id="_x0000_t202" coordsize="21600,21600" o:spt="202" path="m,l,21600r21600,l21600,xe">
-                <v:stroke joinstyle="miter"/>
-                <v:path gradientshapeok="t" o:connecttype="rect"/>
-              </v:shapetype>
-              <v:shape id="Text Box 2" o:spid="_x0000_s1026" type="#_x0000_t202" style="position:absolute;margin-left:317.65pt;margin-top:1.45pt;width:185.9pt;height:110.6pt;z-index:251659264;visibility:visible;mso-wrap-style:square;mso-width-percent:400;mso-height-percent:200;mso-wrap-distance-left:9pt;mso-wrap-distance-top:3.6pt;mso-wrap-distance-right:9pt;mso-wrap-distance-bottom:3.6pt;mso-position-horizontal:absolute;mso-position-horizontal-relative:text;mso-position-vertical:absolute;mso-position-vertical-relative:text;mso-width-percent:400;mso-height-percent:200;mso-width-relative:margin;mso-height-relative:margin;v-text-anchor:top" o:gfxdata="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" stroked="f">
-                <v:textbox style="mso-fit-shape-to-text:t">
-                  <w:txbxContent>
-                    <w:p>
-                      <w:pPr>
-                        <w:spacing w:after="0"/>
-                        <w:rPr>
-                          <w:rFonts w:ascii="Arial" w:hAnsi="Arial" w:cs="Arial"/>
-                          <w:sz w:val="24"/>
-                          <w:szCs w:val="24"/>
-                          <w:lang w:val="en-US"/>
-                        </w:rPr>
-                      </w:pPr>
-                      <w:r>
-                        <w:rPr>
-                          <w:rFonts w:ascii="Arial" w:hAnsi="Arial" w:cs="Arial"/>
-                          <w:sz w:val="24"/>
-                          <w:szCs w:val="24"/>
-                          <w:lang w:val="en-US"/>
-                        </w:rPr>
-                        <w:t>Date: [date]</w:t>
-                      </w:r>
-                      <w:r>
-                        <w:rPr>
-                          <w:rFonts w:ascii="Arial" w:hAnsi="Arial" w:cs="Arial"/>
-                          <w:sz w:val="24"/>
-                          <w:szCs w:val="24"/>
-                          <w:lang w:val="en-US"/>
-                        </w:rPr>
-                        <w:tab/>
-                      </w:r>
-                      <w:r>
-                        <w:rPr>
-                          <w:rFonts w:ascii="Arial" w:hAnsi="Arial" w:cs="Arial"/>
-                          <w:sz w:val="24"/>
-                          <w:szCs w:val="24"/>
-                          <w:lang w:val="en-US"/>
-                        </w:rPr>
-                        <w:tab/>
-                      </w:r>
-                      <w:r>
-                        <w:rPr>
-                          <w:rFonts w:ascii="Arial" w:hAnsi="Arial" w:cs="Arial"/>
-                          <w:sz w:val="24"/>
-                          <w:szCs w:val="24"/>
-                          <w:lang w:val="en-US"/>
-                        </w:rPr>
-                        <w:tab/>
-                      </w:r>
-                    </w:p>
-                    <w:p>
-                      <w:pPr>
-                        <w:spacing w:after="0"/>
-                        <w:rPr>
-                          <w:rFonts w:ascii="Arial" w:hAnsi="Arial" w:cs="Arial"/>
-                          <w:sz w:val="24"/>
-                          <w:szCs w:val="24"/>
-                          <w:lang w:val="en-US"/>
-                        </w:rPr>
-                      </w:pPr>
-                      <w:r>
-                        <w:rPr>
-                          <w:rFonts w:ascii="Arial" w:hAnsi="Arial" w:cs="Arial"/>
-                          <w:sz w:val="24"/>
-                          <w:szCs w:val="24"/>
-                          <w:lang w:val="en-US"/>
-                        </w:rPr>
-                        <w:t>Ref: [ref_no]</w:t>
-                      </w:r>
-                    </w:p>
-                    <w:p>
-                      <w:pPr>
-                        <w:spacing w:after="0"/>
-                        <w:rPr>
-                          <w:rFonts w:ascii="Arial" w:hAnsi="Arial" w:cs="Arial"/>
-                          <w:sz w:val="24"/>
-                          <w:szCs w:val="24"/>
-                          <w:lang w:val="en-US"/>
-                        </w:rPr>
-                      </w:pPr>
-                      <w:r>
-                        <w:rPr>
-                          <w:rFonts w:ascii="Arial" w:hAnsi="Arial" w:cs="Arial"/>
-                          <w:sz w:val="24"/>
-                          <w:szCs w:val="24"/>
-                          <w:lang w:val="en-US"/>
-                        </w:rPr>
-                        <w:t>Cust SO No: [so_no]</w:t>
-                      </w:r>
-                    </w:p>
-                    <w:p>
-                      <w:pPr>
-                        <w:spacing w:after="0"/>
-                        <w:rPr>
-                          <w:rFonts w:ascii="Arial" w:hAnsi="Arial" w:cs="Arial"/>
-                          <w:sz w:val="24"/>
-                          <w:szCs w:val="24"/>
-                          <w:lang w:val="en-US"/>
-                        </w:rPr>
-                      </w:pPr>
-                      <w:r>
-                        <w:rPr>
-                          <w:rFonts w:ascii="Arial" w:hAnsi="Arial" w:cs="Arial"/>
-                          <w:sz w:val="24"/>
-                          <w:szCs w:val="24"/>
-                          <w:lang w:val="en-US"/>
-                        </w:rPr>
-                        <w:t>Terms: [</w:t>
-                      </w:r>
-                      <w:r>
-                        <w:rPr>
-                          <w:rFonts w:ascii="Arial" w:hAnsi="Arial" w:cs="Arial"/>
-                          <w:sz w:val="24"/>
-                          <w:szCs w:val="24"/>
-                          <w:lang w:val="en-US"/>
-                        </w:rPr>
-                        <w:t>t</w:t>
-                      </w:r>
-                      <w:r>
-                        <w:rPr>
-                          <w:rFonts w:ascii="Arial" w:hAnsi="Arial" w:cs="Arial"/>
-                          <w:sz w:val="24"/>
-                          <w:szCs w:val="24"/>
-                          <w:lang w:val="en-US"/>
-                        </w:rPr>
-                        <w:t>erms]</w:t>
-                      </w:r>
-                    </w:p>
-                  </w:txbxContent>
-                </v:textbox>
-                <w10:wrap type="square"/>
-              </v:shape>
-            </w:pict>
-          </mc:Fallback>
-        </mc:AlternateContent>
-      </w:r>
       <w:r>
         <w:rPr>
           <w:rFonts w:ascii="Arial" w:hAnsi="Arial" w:cs="Arial"/>

</xml_diff>